<commit_message>
Generated new data sets
</commit_message>
<xml_diff>
--- a/Homework 2/docs/Homework Report Checklist.docx
+++ b/Homework 2/docs/Homework Report Checklist.docx
@@ -127,6 +127,13 @@
                 <w:szCs w:val="20"/>
               </w:rPr>
             </w:pPr>
+            <w:r>
+              <w:rPr>
+                <w:sz w:val="20"/>
+                <w:szCs w:val="20"/>
+              </w:rPr>
+              <w:t>NA</w:t>
+            </w:r>
           </w:p>
         </w:tc>
         <w:tc>
@@ -195,6 +202,13 @@
                 <w:szCs w:val="20"/>
               </w:rPr>
             </w:pPr>
+            <w:r>
+              <w:rPr>
+                <w:sz w:val="20"/>
+                <w:szCs w:val="20"/>
+              </w:rPr>
+              <w:t>NA</w:t>
+            </w:r>
           </w:p>
         </w:tc>
         <w:tc>
@@ -255,6 +269,13 @@
                 <w:szCs w:val="20"/>
               </w:rPr>
             </w:pPr>
+            <w:r>
+              <w:rPr>
+                <w:sz w:val="20"/>
+                <w:szCs w:val="20"/>
+              </w:rPr>
+              <w:t>NA</w:t>
+            </w:r>
           </w:p>
         </w:tc>
         <w:tc>
@@ -315,6 +336,13 @@
                 <w:szCs w:val="20"/>
               </w:rPr>
             </w:pPr>
+            <w:r>
+              <w:rPr>
+                <w:sz w:val="20"/>
+                <w:szCs w:val="20"/>
+              </w:rPr>
+              <w:t>NA</w:t>
+            </w:r>
           </w:p>
         </w:tc>
         <w:tc>
@@ -426,6 +454,13 @@
                 <w:szCs w:val="20"/>
               </w:rPr>
             </w:pPr>
+            <w:r>
+              <w:rPr>
+                <w:sz w:val="20"/>
+                <w:szCs w:val="20"/>
+              </w:rPr>
+              <w:t>AR</w:t>
+            </w:r>
           </w:p>
         </w:tc>
         <w:tc>
@@ -682,6 +717,13 @@
                 <w:szCs w:val="20"/>
               </w:rPr>
             </w:pPr>
+            <w:r>
+              <w:rPr>
+                <w:sz w:val="20"/>
+                <w:szCs w:val="20"/>
+              </w:rPr>
+              <w:t xml:space="preserve">  NA</w:t>
+            </w:r>
           </w:p>
         </w:tc>
         <w:tc>
@@ -742,6 +784,13 @@
                 <w:szCs w:val="20"/>
               </w:rPr>
             </w:pPr>
+            <w:r>
+              <w:rPr>
+                <w:sz w:val="20"/>
+                <w:szCs w:val="20"/>
+              </w:rPr>
+              <w:t>NA</w:t>
+            </w:r>
           </w:p>
         </w:tc>
         <w:tc>
@@ -1481,6 +1530,13 @@
                 <w:szCs w:val="20"/>
               </w:rPr>
             </w:pPr>
+            <w:r>
+              <w:rPr>
+                <w:sz w:val="20"/>
+                <w:szCs w:val="20"/>
+              </w:rPr>
+              <w:t>AR</w:t>
+            </w:r>
           </w:p>
         </w:tc>
         <w:tc>
@@ -1602,6 +1658,13 @@
                 <w:szCs w:val="20"/>
               </w:rPr>
             </w:pPr>
+            <w:r>
+              <w:rPr>
+                <w:sz w:val="20"/>
+                <w:szCs w:val="20"/>
+              </w:rPr>
+              <w:t xml:space="preserve">  AR</w:t>
+            </w:r>
           </w:p>
         </w:tc>
         <w:tc>
@@ -1662,6 +1725,13 @@
                 <w:szCs w:val="20"/>
               </w:rPr>
             </w:pPr>
+            <w:r>
+              <w:rPr>
+                <w:sz w:val="20"/>
+                <w:szCs w:val="20"/>
+              </w:rPr>
+              <w:t>AR</w:t>
+            </w:r>
           </w:p>
         </w:tc>
         <w:tc>
@@ -1799,6 +1869,13 @@
                 <w:szCs w:val="20"/>
               </w:rPr>
             </w:pPr>
+            <w:r>
+              <w:rPr>
+                <w:sz w:val="20"/>
+                <w:szCs w:val="20"/>
+              </w:rPr>
+              <w:t>AR</w:t>
+            </w:r>
           </w:p>
         </w:tc>
         <w:tc>
@@ -2033,6 +2110,9 @@
               </w:pBdr>
               <w:spacing w:line="240" w:lineRule="auto"/>
             </w:pPr>
+            <w:r>
+              <w:t>NA</w:t>
+            </w:r>
           </w:p>
         </w:tc>
         <w:tc>
@@ -2089,6 +2169,9 @@
               </w:pBdr>
               <w:spacing w:line="240" w:lineRule="auto"/>
             </w:pPr>
+            <w:r>
+              <w:t>NA</w:t>
+            </w:r>
           </w:p>
         </w:tc>
         <w:tc>
@@ -2190,6 +2273,9 @@
               </w:pBdr>
               <w:spacing w:line="240" w:lineRule="auto"/>
             </w:pPr>
+            <w:r>
+              <w:t>NA</w:t>
+            </w:r>
           </w:p>
         </w:tc>
         <w:tc>
@@ -2246,6 +2332,9 @@
               </w:pBdr>
               <w:spacing w:line="240" w:lineRule="auto"/>
             </w:pPr>
+            <w:r>
+              <w:t>NA</w:t>
+            </w:r>
           </w:p>
         </w:tc>
         <w:tc>
@@ -2355,6 +2444,9 @@
               </w:pBdr>
               <w:spacing w:line="240" w:lineRule="auto"/>
             </w:pPr>
+            <w:r>
+              <w:t>AR</w:t>
+            </w:r>
           </w:p>
         </w:tc>
         <w:tc>
@@ -2462,6 +2554,9 @@
               </w:pBdr>
               <w:spacing w:line="240" w:lineRule="auto"/>
             </w:pPr>
+            <w:r>
+              <w:t>AR</w:t>
+            </w:r>
           </w:p>
         </w:tc>
         <w:tc>
@@ -2518,6 +2613,9 @@
               </w:pBdr>
               <w:spacing w:line="240" w:lineRule="auto"/>
             </w:pPr>
+            <w:r>
+              <w:t>AR</w:t>
+            </w:r>
           </w:p>
         </w:tc>
         <w:tc>
@@ -2574,6 +2672,9 @@
               </w:pBdr>
               <w:spacing w:line="240" w:lineRule="auto"/>
             </w:pPr>
+            <w:r>
+              <w:t>AR</w:t>
+            </w:r>
           </w:p>
         </w:tc>
         <w:tc>
@@ -2681,6 +2782,9 @@
               </w:pBdr>
               <w:spacing w:line="240" w:lineRule="auto"/>
             </w:pPr>
+            <w:r>
+              <w:t>AR</w:t>
+            </w:r>
           </w:p>
         </w:tc>
         <w:tc>
@@ -2771,6 +2875,9 @@
               </w:pBdr>
               <w:spacing w:line="240" w:lineRule="auto"/>
             </w:pPr>
+            <w:r>
+              <w:t>AR</w:t>
+            </w:r>
           </w:p>
         </w:tc>
         <w:tc>
@@ -2844,6 +2951,9 @@
               </w:pBdr>
               <w:spacing w:line="240" w:lineRule="auto"/>
             </w:pPr>
+            <w:r>
+              <w:t>AR</w:t>
+            </w:r>
           </w:p>
         </w:tc>
         <w:tc>
@@ -2900,6 +3010,9 @@
               </w:pBdr>
               <w:spacing w:line="240" w:lineRule="auto"/>
             </w:pPr>
+            <w:r>
+              <w:t>AR</w:t>
+            </w:r>
           </w:p>
         </w:tc>
         <w:tc>

</xml_diff>